<commit_message>
added the node server
-Please stick to this folder as the main development location.
-Added a folder containing all the files and dependencies for the node
server.
-To run the server run node on the “index.js” file.
-Most of the codes/file from previous versions of the server have been
consolidated into this version.
-Added rudimentary database access node modules. These files can be
required like any other npm library. Refer to provided files for
examples.
</commit_message>
<xml_diff>
--- a/design-documents/database-structure-tables.docx
+++ b/design-documents/database-structure-tables.docx
@@ -67,12 +67,213 @@
           <w:b/>
         </w:rPr>
       </w:pPr>
+    </w:p>
+    <w:p>
+      <w:pPr>
+        <w:rPr>
+          <w:b/>
+        </w:rPr>
+      </w:pPr>
+    </w:p>
+    <w:p>
+      <w:pPr>
+        <w:rPr>
+          <w:b/>
+        </w:rPr>
+      </w:pPr>
+    </w:p>
+    <w:p>
+      <w:pPr>
+        <w:rPr>
+          <w:b/>
+        </w:rPr>
+      </w:pPr>
+    </w:p>
+    <w:p>
+      <w:pPr>
+        <w:rPr>
+          <w:b/>
+        </w:rPr>
+      </w:pPr>
+    </w:p>
+    <w:p>
+      <w:pPr>
+        <w:rPr>
+          <w:b/>
+        </w:rPr>
+      </w:pPr>
+    </w:p>
+    <w:p>
+      <w:pPr>
+        <w:rPr>
+          <w:b/>
+        </w:rPr>
+      </w:pPr>
+    </w:p>
+    <w:p>
+      <w:pPr>
+        <w:rPr>
+          <w:b/>
+        </w:rPr>
+      </w:pPr>
+    </w:p>
+    <w:p>
+      <w:pPr>
+        <w:rPr>
+          <w:b/>
+        </w:rPr>
+      </w:pPr>
+    </w:p>
+    <w:p>
+      <w:pPr>
+        <w:rPr>
+          <w:b/>
+        </w:rPr>
+      </w:pPr>
+    </w:p>
+    <w:p>
+      <w:pPr>
+        <w:rPr>
+          <w:b/>
+        </w:rPr>
+      </w:pPr>
+    </w:p>
+    <w:p>
+      <w:pPr>
+        <w:rPr>
+          <w:b/>
+        </w:rPr>
+      </w:pPr>
+    </w:p>
+    <w:p>
+      <w:pPr>
+        <w:rPr>
+          <w:b/>
+        </w:rPr>
+      </w:pPr>
+    </w:p>
+    <w:p>
+      <w:pPr>
+        <w:rPr>
+          <w:b/>
+        </w:rPr>
+      </w:pPr>
+    </w:p>
+    <w:p>
+      <w:pPr>
+        <w:rPr>
+          <w:b/>
+        </w:rPr>
+      </w:pPr>
+    </w:p>
+    <w:p>
+      <w:pPr>
+        <w:rPr>
+          <w:b/>
+        </w:rPr>
+      </w:pPr>
+    </w:p>
+    <w:p>
+      <w:pPr>
+        <w:rPr>
+          <w:b/>
+        </w:rPr>
+      </w:pPr>
+    </w:p>
+    <w:p>
+      <w:pPr>
+        <w:rPr>
+          <w:b/>
+        </w:rPr>
+      </w:pPr>
+    </w:p>
+    <w:p>
+      <w:pPr>
+        <w:rPr>
+          <w:b/>
+        </w:rPr>
+      </w:pPr>
+    </w:p>
+    <w:p>
+      <w:pPr>
+        <w:rPr>
+          <w:b/>
+        </w:rPr>
+      </w:pPr>
+    </w:p>
+    <w:p>
+      <w:pPr>
+        <w:rPr>
+          <w:b/>
+        </w:rPr>
+      </w:pPr>
+    </w:p>
+    <w:p>
+      <w:pPr>
+        <w:rPr>
+          <w:b/>
+        </w:rPr>
+      </w:pPr>
+    </w:p>
+    <w:p>
+      <w:pPr>
+        <w:rPr>
+          <w:b/>
+        </w:rPr>
+      </w:pPr>
+    </w:p>
+    <w:p>
+      <w:pPr>
+        <w:rPr>
+          <w:b/>
+        </w:rPr>
+      </w:pPr>
+    </w:p>
+    <w:p>
+      <w:pPr>
+        <w:rPr>
+          <w:b/>
+        </w:rPr>
+      </w:pPr>
+    </w:p>
+    <w:p>
+      <w:pPr>
+        <w:rPr>
+          <w:b/>
+        </w:rPr>
+      </w:pPr>
+    </w:p>
+    <w:p>
+      <w:pPr>
+        <w:rPr>
+          <w:rFonts w:ascii="Helvetica Neue" w:hAnsi="Helvetica Neue"/>
+          <w:b/>
+          <w:sz w:val="20"/>
+          <w:szCs w:val="20"/>
+        </w:rPr>
+      </w:pPr>
+      <w:bookmarkStart w:id="0" w:name="_GoBack"/>
+      <w:proofErr w:type="spellStart"/>
       <w:r>
         <w:rPr>
-          <w:b/>
-        </w:rPr>
-        <w:t>User Table</w:t>
+          <w:rFonts w:ascii="Helvetica Neue" w:hAnsi="Helvetica Neue"/>
+          <w:b/>
+          <w:sz w:val="20"/>
+          <w:szCs w:val="20"/>
+        </w:rPr>
+        <w:t>tb_users</w:t>
       </w:r>
+      <w:proofErr w:type="spellEnd"/>
+    </w:p>
+    <w:p>
+      <w:pPr>
+        <w:rPr>
+          <w:rFonts w:ascii="Helvetica Neue" w:hAnsi="Helvetica Neue"/>
+          <w:b/>
+          <w:sz w:val="20"/>
+          <w:szCs w:val="20"/>
+        </w:rPr>
+      </w:pPr>
     </w:p>
     <w:tbl>
       <w:tblPr>
@@ -81,12 +282,12 @@
         <w:tblLook w:val="04A0" w:firstRow="1" w:lastRow="0" w:firstColumn="1" w:lastColumn="0" w:noHBand="0" w:noVBand="1"/>
       </w:tblPr>
       <w:tblGrid>
-        <w:gridCol w:w="1358"/>
-        <w:gridCol w:w="1557"/>
-        <w:gridCol w:w="1557"/>
-        <w:gridCol w:w="1557"/>
-        <w:gridCol w:w="1548"/>
-        <w:gridCol w:w="1586"/>
+        <w:gridCol w:w="1321"/>
+        <w:gridCol w:w="1513"/>
+        <w:gridCol w:w="1513"/>
+        <w:gridCol w:w="1513"/>
+        <w:gridCol w:w="1505"/>
+        <w:gridCol w:w="1541"/>
       </w:tblGrid>
       <w:tr>
         <w:tc>
@@ -96,12 +297,18 @@
           <w:p>
             <w:pPr>
               <w:rPr>
+                <w:rFonts w:ascii="Helvetica Neue" w:hAnsi="Helvetica Neue"/>
                 <w:b/>
-              </w:rPr>
-            </w:pPr>
-            <w:r>
-              <w:rPr>
+                <w:sz w:val="20"/>
+                <w:szCs w:val="20"/>
+              </w:rPr>
+            </w:pPr>
+            <w:r>
+              <w:rPr>
+                <w:rFonts w:ascii="Helvetica Neue" w:hAnsi="Helvetica Neue"/>
                 <w:b/>
+                <w:sz w:val="20"/>
+                <w:szCs w:val="20"/>
               </w:rPr>
               <w:t>Column Name</w:t>
             </w:r>
@@ -112,9 +319,23 @@
             <w:tcW w:w="1513" w:type="dxa"/>
           </w:tcPr>
           <w:p>
-            <w:r>
+            <w:pPr>
+              <w:rPr>
+                <w:rFonts w:ascii="Helvetica Neue" w:hAnsi="Helvetica Neue"/>
+                <w:sz w:val="20"/>
+                <w:szCs w:val="20"/>
+              </w:rPr>
+            </w:pPr>
+            <w:proofErr w:type="spellStart"/>
+            <w:r>
+              <w:rPr>
+                <w:rFonts w:ascii="Helvetica Neue" w:hAnsi="Helvetica Neue"/>
+                <w:sz w:val="20"/>
+                <w:szCs w:val="20"/>
+              </w:rPr>
               <w:t>user_id</w:t>
             </w:r>
+            <w:proofErr w:type="spellEnd"/>
           </w:p>
         </w:tc>
         <w:tc>
@@ -122,7 +343,19 @@
             <w:tcW w:w="1513" w:type="dxa"/>
           </w:tcPr>
           <w:p>
-            <w:r>
+            <w:pPr>
+              <w:rPr>
+                <w:rFonts w:ascii="Helvetica Neue" w:hAnsi="Helvetica Neue"/>
+                <w:sz w:val="20"/>
+                <w:szCs w:val="20"/>
+              </w:rPr>
+            </w:pPr>
+            <w:r>
+              <w:rPr>
+                <w:rFonts w:ascii="Helvetica Neue" w:hAnsi="Helvetica Neue"/>
+                <w:sz w:val="20"/>
+                <w:szCs w:val="20"/>
+              </w:rPr>
               <w:t>username</w:t>
             </w:r>
           </w:p>
@@ -132,7 +365,19 @@
             <w:tcW w:w="1513" w:type="dxa"/>
           </w:tcPr>
           <w:p>
-            <w:r>
+            <w:pPr>
+              <w:rPr>
+                <w:rFonts w:ascii="Helvetica Neue" w:hAnsi="Helvetica Neue"/>
+                <w:sz w:val="20"/>
+                <w:szCs w:val="20"/>
+              </w:rPr>
+            </w:pPr>
+            <w:r>
+              <w:rPr>
+                <w:rFonts w:ascii="Helvetica Neue" w:hAnsi="Helvetica Neue"/>
+                <w:sz w:val="20"/>
+                <w:szCs w:val="20"/>
+              </w:rPr>
               <w:t>password</w:t>
             </w:r>
           </w:p>
@@ -142,9 +387,23 @@
             <w:tcW w:w="1505" w:type="dxa"/>
           </w:tcPr>
           <w:p>
-            <w:r>
+            <w:pPr>
+              <w:rPr>
+                <w:rFonts w:ascii="Helvetica Neue" w:hAnsi="Helvetica Neue"/>
+                <w:sz w:val="20"/>
+                <w:szCs w:val="20"/>
+              </w:rPr>
+            </w:pPr>
+            <w:proofErr w:type="spellStart"/>
+            <w:r>
+              <w:rPr>
+                <w:rFonts w:ascii="Helvetica Neue" w:hAnsi="Helvetica Neue"/>
+                <w:sz w:val="20"/>
+                <w:szCs w:val="20"/>
+              </w:rPr>
               <w:t>account_type</w:t>
             </w:r>
+            <w:proofErr w:type="spellEnd"/>
           </w:p>
         </w:tc>
         <w:tc>
@@ -152,9 +411,23 @@
             <w:tcW w:w="1541" w:type="dxa"/>
           </w:tcPr>
           <w:p>
-            <w:r>
+            <w:pPr>
+              <w:rPr>
+                <w:rFonts w:ascii="Helvetica Neue" w:hAnsi="Helvetica Neue"/>
+                <w:sz w:val="20"/>
+                <w:szCs w:val="20"/>
+              </w:rPr>
+            </w:pPr>
+            <w:proofErr w:type="spellStart"/>
+            <w:r>
+              <w:rPr>
+                <w:rFonts w:ascii="Helvetica Neue" w:hAnsi="Helvetica Neue"/>
+                <w:sz w:val="20"/>
+                <w:szCs w:val="20"/>
+              </w:rPr>
               <w:t>private_token</w:t>
             </w:r>
+            <w:proofErr w:type="spellEnd"/>
           </w:p>
         </w:tc>
       </w:tr>
@@ -166,12 +439,18 @@
           <w:p>
             <w:pPr>
               <w:rPr>
+                <w:rFonts w:ascii="Helvetica Neue" w:hAnsi="Helvetica Neue"/>
                 <w:b/>
-              </w:rPr>
-            </w:pPr>
-            <w:r>
-              <w:rPr>
+                <w:sz w:val="20"/>
+                <w:szCs w:val="20"/>
+              </w:rPr>
+            </w:pPr>
+            <w:r>
+              <w:rPr>
+                <w:rFonts w:ascii="Helvetica Neue" w:hAnsi="Helvetica Neue"/>
                 <w:b/>
+                <w:sz w:val="20"/>
+                <w:szCs w:val="20"/>
               </w:rPr>
               <w:t>Data Type</w:t>
             </w:r>
@@ -182,7 +461,19 @@
             <w:tcW w:w="1513" w:type="dxa"/>
           </w:tcPr>
           <w:p>
-            <w:r>
+            <w:pPr>
+              <w:rPr>
+                <w:rFonts w:ascii="Helvetica Neue" w:hAnsi="Helvetica Neue"/>
+                <w:sz w:val="20"/>
+                <w:szCs w:val="20"/>
+              </w:rPr>
+            </w:pPr>
+            <w:r>
+              <w:rPr>
+                <w:rFonts w:ascii="Helvetica Neue" w:hAnsi="Helvetica Neue"/>
+                <w:sz w:val="20"/>
+                <w:szCs w:val="20"/>
+              </w:rPr>
               <w:t>VARCHAR(16)</w:t>
             </w:r>
           </w:p>
@@ -192,7 +483,19 @@
             <w:tcW w:w="1513" w:type="dxa"/>
           </w:tcPr>
           <w:p>
-            <w:r>
+            <w:pPr>
+              <w:rPr>
+                <w:rFonts w:ascii="Helvetica Neue" w:hAnsi="Helvetica Neue"/>
+                <w:sz w:val="20"/>
+                <w:szCs w:val="20"/>
+              </w:rPr>
+            </w:pPr>
+            <w:r>
+              <w:rPr>
+                <w:rFonts w:ascii="Helvetica Neue" w:hAnsi="Helvetica Neue"/>
+                <w:sz w:val="20"/>
+                <w:szCs w:val="20"/>
+              </w:rPr>
               <w:t>VARCHAR(20)</w:t>
             </w:r>
           </w:p>
@@ -202,7 +505,19 @@
             <w:tcW w:w="1513" w:type="dxa"/>
           </w:tcPr>
           <w:p>
-            <w:r>
+            <w:pPr>
+              <w:rPr>
+                <w:rFonts w:ascii="Helvetica Neue" w:hAnsi="Helvetica Neue"/>
+                <w:sz w:val="20"/>
+                <w:szCs w:val="20"/>
+              </w:rPr>
+            </w:pPr>
+            <w:r>
+              <w:rPr>
+                <w:rFonts w:ascii="Helvetica Neue" w:hAnsi="Helvetica Neue"/>
+                <w:sz w:val="20"/>
+                <w:szCs w:val="20"/>
+              </w:rPr>
               <w:t>VARCHAR(64)</w:t>
             </w:r>
           </w:p>
@@ -212,7 +527,19 @@
             <w:tcW w:w="1505" w:type="dxa"/>
           </w:tcPr>
           <w:p>
-            <w:r>
+            <w:pPr>
+              <w:rPr>
+                <w:rFonts w:ascii="Helvetica Neue" w:hAnsi="Helvetica Neue"/>
+                <w:sz w:val="20"/>
+                <w:szCs w:val="20"/>
+              </w:rPr>
+            </w:pPr>
+            <w:r>
+              <w:rPr>
+                <w:rFonts w:ascii="Helvetica Neue" w:hAnsi="Helvetica Neue"/>
+                <w:sz w:val="20"/>
+                <w:szCs w:val="20"/>
+              </w:rPr>
               <w:t>INTEGER</w:t>
             </w:r>
           </w:p>
@@ -222,7 +549,19 @@
             <w:tcW w:w="1541" w:type="dxa"/>
           </w:tcPr>
           <w:p>
-            <w:r>
+            <w:pPr>
+              <w:rPr>
+                <w:rFonts w:ascii="Helvetica Neue" w:hAnsi="Helvetica Neue"/>
+                <w:sz w:val="20"/>
+                <w:szCs w:val="20"/>
+              </w:rPr>
+            </w:pPr>
+            <w:r>
+              <w:rPr>
+                <w:rFonts w:ascii="Helvetica Neue" w:hAnsi="Helvetica Neue"/>
+                <w:sz w:val="20"/>
+                <w:szCs w:val="20"/>
+              </w:rPr>
               <w:t>VARCHAR(32)</w:t>
             </w:r>
           </w:p>
@@ -239,12 +578,18 @@
           <w:p>
             <w:pPr>
               <w:rPr>
+                <w:rFonts w:ascii="Helvetica Neue" w:hAnsi="Helvetica Neue"/>
                 <w:b/>
-              </w:rPr>
-            </w:pPr>
-            <w:r>
-              <w:rPr>
+                <w:sz w:val="20"/>
+                <w:szCs w:val="20"/>
+              </w:rPr>
+            </w:pPr>
+            <w:r>
+              <w:rPr>
+                <w:rFonts w:ascii="Helvetica Neue" w:hAnsi="Helvetica Neue"/>
                 <w:b/>
+                <w:sz w:val="20"/>
+                <w:szCs w:val="20"/>
               </w:rPr>
               <w:t>Description</w:t>
             </w:r>
@@ -255,7 +600,19 @@
             <w:tcW w:w="1513" w:type="dxa"/>
           </w:tcPr>
           <w:p>
-            <w:r>
+            <w:pPr>
+              <w:rPr>
+                <w:rFonts w:ascii="Helvetica Neue" w:hAnsi="Helvetica Neue"/>
+                <w:sz w:val="20"/>
+                <w:szCs w:val="20"/>
+              </w:rPr>
+            </w:pPr>
+            <w:r>
+              <w:rPr>
+                <w:rFonts w:ascii="Helvetica Neue" w:hAnsi="Helvetica Neue"/>
+                <w:sz w:val="20"/>
+                <w:szCs w:val="20"/>
+              </w:rPr>
               <w:t>A unique id that can be used to link the user to its data.</w:t>
             </w:r>
           </w:p>
@@ -265,7 +622,19 @@
             <w:tcW w:w="1513" w:type="dxa"/>
           </w:tcPr>
           <w:p>
-            <w:r>
+            <w:pPr>
+              <w:rPr>
+                <w:rFonts w:ascii="Helvetica Neue" w:hAnsi="Helvetica Neue"/>
+                <w:sz w:val="20"/>
+                <w:szCs w:val="20"/>
+              </w:rPr>
+            </w:pPr>
+            <w:r>
+              <w:rPr>
+                <w:rFonts w:ascii="Helvetica Neue" w:hAnsi="Helvetica Neue"/>
+                <w:sz w:val="20"/>
+                <w:szCs w:val="20"/>
+              </w:rPr>
               <w:t>The username that the user logins with.</w:t>
             </w:r>
           </w:p>
@@ -275,7 +644,19 @@
             <w:tcW w:w="1513" w:type="dxa"/>
           </w:tcPr>
           <w:p>
-            <w:r>
+            <w:pPr>
+              <w:rPr>
+                <w:rFonts w:ascii="Helvetica Neue" w:hAnsi="Helvetica Neue"/>
+                <w:sz w:val="20"/>
+                <w:szCs w:val="20"/>
+              </w:rPr>
+            </w:pPr>
+            <w:r>
+              <w:rPr>
+                <w:rFonts w:ascii="Helvetica Neue" w:hAnsi="Helvetica Neue"/>
+                <w:sz w:val="20"/>
+                <w:szCs w:val="20"/>
+              </w:rPr>
               <w:t xml:space="preserve">The password that the user uses to login.  </w:t>
             </w:r>
           </w:p>
@@ -285,7 +666,19 @@
             <w:tcW w:w="1505" w:type="dxa"/>
           </w:tcPr>
           <w:p>
-            <w:r>
+            <w:pPr>
+              <w:rPr>
+                <w:rFonts w:ascii="Helvetica Neue" w:hAnsi="Helvetica Neue"/>
+                <w:sz w:val="20"/>
+                <w:szCs w:val="20"/>
+              </w:rPr>
+            </w:pPr>
+            <w:r>
+              <w:rPr>
+                <w:rFonts w:ascii="Helvetica Neue" w:hAnsi="Helvetica Neue"/>
+                <w:sz w:val="20"/>
+                <w:szCs w:val="20"/>
+              </w:rPr>
               <w:t xml:space="preserve">Used to describe the type of account. </w:t>
             </w:r>
           </w:p>
@@ -295,26 +688,54 @@
             <w:tcW w:w="1541" w:type="dxa"/>
           </w:tcPr>
           <w:p>
-            <w:r>
+            <w:pPr>
+              <w:rPr>
+                <w:rFonts w:ascii="Helvetica Neue" w:hAnsi="Helvetica Neue"/>
+                <w:sz w:val="20"/>
+                <w:szCs w:val="20"/>
+              </w:rPr>
+            </w:pPr>
+            <w:r>
+              <w:rPr>
+                <w:rFonts w:ascii="Helvetica Neue" w:hAnsi="Helvetica Neue"/>
+                <w:sz w:val="20"/>
+                <w:szCs w:val="20"/>
+              </w:rPr>
               <w:t>Used for security reasons. Password hashing, etc.</w:t>
             </w:r>
           </w:p>
         </w:tc>
       </w:tr>
     </w:tbl>
-    <w:p/>
-    <w:p>
-      <w:pPr>
-        <w:rPr>
-          <w:b/>
-        </w:rPr>
-      </w:pPr>
+    <w:p>
+      <w:pPr>
+        <w:rPr>
+          <w:rFonts w:ascii="Helvetica Neue" w:hAnsi="Helvetica Neue"/>
+          <w:sz w:val="20"/>
+          <w:szCs w:val="20"/>
+        </w:rPr>
+      </w:pPr>
+    </w:p>
+    <w:p>
+      <w:pPr>
+        <w:rPr>
+          <w:rFonts w:ascii="Helvetica Neue" w:hAnsi="Helvetica Neue"/>
+          <w:b/>
+          <w:sz w:val="20"/>
+          <w:szCs w:val="20"/>
+        </w:rPr>
+      </w:pPr>
+      <w:proofErr w:type="spellStart"/>
       <w:r>
         <w:rPr>
-          <w:b/>
-        </w:rPr>
-        <w:t>Invitation Key Table</w:t>
+          <w:rFonts w:ascii="Helvetica Neue" w:hAnsi="Helvetica Neue"/>
+          <w:b/>
+          <w:sz w:val="20"/>
+          <w:szCs w:val="20"/>
+        </w:rPr>
+        <w:t>tb_invitations</w:t>
       </w:r>
+      <w:proofErr w:type="spellEnd"/>
     </w:p>
     <w:tbl>
       <w:tblPr>
@@ -335,9 +756,19 @@
             <w:tcW w:w="1850" w:type="dxa"/>
           </w:tcPr>
           <w:p>
-            <w:r>
-              <w:rPr>
+            <w:pPr>
+              <w:rPr>
+                <w:rFonts w:ascii="Helvetica Neue" w:hAnsi="Helvetica Neue"/>
+                <w:sz w:val="20"/>
+                <w:szCs w:val="20"/>
+              </w:rPr>
+            </w:pPr>
+            <w:r>
+              <w:rPr>
+                <w:rFonts w:ascii="Helvetica Neue" w:hAnsi="Helvetica Neue"/>
                 <w:b/>
+                <w:sz w:val="20"/>
+                <w:szCs w:val="20"/>
               </w:rPr>
               <w:t>Column Name</w:t>
             </w:r>
@@ -348,9 +779,23 @@
             <w:tcW w:w="1850" w:type="dxa"/>
           </w:tcPr>
           <w:p>
-            <w:r>
+            <w:pPr>
+              <w:rPr>
+                <w:rFonts w:ascii="Helvetica Neue" w:hAnsi="Helvetica Neue"/>
+                <w:sz w:val="20"/>
+                <w:szCs w:val="20"/>
+              </w:rPr>
+            </w:pPr>
+            <w:proofErr w:type="spellStart"/>
+            <w:r>
+              <w:rPr>
+                <w:rFonts w:ascii="Helvetica Neue" w:hAnsi="Helvetica Neue"/>
+                <w:sz w:val="20"/>
+                <w:szCs w:val="20"/>
+              </w:rPr>
               <w:t>invitation_id</w:t>
             </w:r>
+            <w:proofErr w:type="spellEnd"/>
           </w:p>
         </w:tc>
         <w:tc>
@@ -358,9 +803,23 @@
             <w:tcW w:w="1850" w:type="dxa"/>
           </w:tcPr>
           <w:p>
-            <w:r>
+            <w:pPr>
+              <w:rPr>
+                <w:rFonts w:ascii="Helvetica Neue" w:hAnsi="Helvetica Neue"/>
+                <w:sz w:val="20"/>
+                <w:szCs w:val="20"/>
+              </w:rPr>
+            </w:pPr>
+            <w:proofErr w:type="spellStart"/>
+            <w:r>
+              <w:rPr>
+                <w:rFonts w:ascii="Helvetica Neue" w:hAnsi="Helvetica Neue"/>
+                <w:sz w:val="20"/>
+                <w:szCs w:val="20"/>
+              </w:rPr>
               <w:t>user_id</w:t>
             </w:r>
+            <w:proofErr w:type="spellEnd"/>
           </w:p>
         </w:tc>
         <w:tc>
@@ -368,9 +827,23 @@
             <w:tcW w:w="1850" w:type="dxa"/>
           </w:tcPr>
           <w:p>
-            <w:r>
+            <w:pPr>
+              <w:rPr>
+                <w:rFonts w:ascii="Helvetica Neue" w:hAnsi="Helvetica Neue"/>
+                <w:sz w:val="20"/>
+                <w:szCs w:val="20"/>
+              </w:rPr>
+            </w:pPr>
+            <w:proofErr w:type="spellStart"/>
+            <w:r>
+              <w:rPr>
+                <w:rFonts w:ascii="Helvetica Neue" w:hAnsi="Helvetica Neue"/>
+                <w:sz w:val="20"/>
+                <w:szCs w:val="20"/>
+              </w:rPr>
               <w:t>invitation_key</w:t>
             </w:r>
+            <w:proofErr w:type="spellEnd"/>
           </w:p>
         </w:tc>
         <w:tc>
@@ -378,7 +851,19 @@
             <w:tcW w:w="1850" w:type="dxa"/>
           </w:tcPr>
           <w:p>
-            <w:r>
+            <w:pPr>
+              <w:rPr>
+                <w:rFonts w:ascii="Helvetica Neue" w:hAnsi="Helvetica Neue"/>
+                <w:sz w:val="20"/>
+                <w:szCs w:val="20"/>
+              </w:rPr>
+            </w:pPr>
+            <w:r>
+              <w:rPr>
+                <w:rFonts w:ascii="Helvetica Neue" w:hAnsi="Helvetica Neue"/>
+                <w:sz w:val="20"/>
+                <w:szCs w:val="20"/>
+              </w:rPr>
               <w:t>status</w:t>
             </w:r>
           </w:p>
@@ -390,9 +875,19 @@
             <w:tcW w:w="1850" w:type="dxa"/>
           </w:tcPr>
           <w:p>
-            <w:r>
-              <w:rPr>
+            <w:pPr>
+              <w:rPr>
+                <w:rFonts w:ascii="Helvetica Neue" w:hAnsi="Helvetica Neue"/>
+                <w:sz w:val="20"/>
+                <w:szCs w:val="20"/>
+              </w:rPr>
+            </w:pPr>
+            <w:r>
+              <w:rPr>
+                <w:rFonts w:ascii="Helvetica Neue" w:hAnsi="Helvetica Neue"/>
                 <w:b/>
+                <w:sz w:val="20"/>
+                <w:szCs w:val="20"/>
               </w:rPr>
               <w:t>Data Type</w:t>
             </w:r>
@@ -403,7 +898,19 @@
             <w:tcW w:w="1850" w:type="dxa"/>
           </w:tcPr>
           <w:p>
-            <w:r>
+            <w:pPr>
+              <w:rPr>
+                <w:rFonts w:ascii="Helvetica Neue" w:hAnsi="Helvetica Neue"/>
+                <w:sz w:val="20"/>
+                <w:szCs w:val="20"/>
+              </w:rPr>
+            </w:pPr>
+            <w:r>
+              <w:rPr>
+                <w:rFonts w:ascii="Helvetica Neue" w:hAnsi="Helvetica Neue"/>
+                <w:sz w:val="20"/>
+                <w:szCs w:val="20"/>
+              </w:rPr>
               <w:t>VARCHAR(16)</w:t>
             </w:r>
           </w:p>
@@ -413,7 +920,19 @@
             <w:tcW w:w="1850" w:type="dxa"/>
           </w:tcPr>
           <w:p>
-            <w:r>
+            <w:pPr>
+              <w:rPr>
+                <w:rFonts w:ascii="Helvetica Neue" w:hAnsi="Helvetica Neue"/>
+                <w:sz w:val="20"/>
+                <w:szCs w:val="20"/>
+              </w:rPr>
+            </w:pPr>
+            <w:r>
+              <w:rPr>
+                <w:rFonts w:ascii="Helvetica Neue" w:hAnsi="Helvetica Neue"/>
+                <w:sz w:val="20"/>
+                <w:szCs w:val="20"/>
+              </w:rPr>
               <w:t>VARCHAR(16)</w:t>
             </w:r>
           </w:p>
@@ -423,7 +942,19 @@
             <w:tcW w:w="1850" w:type="dxa"/>
           </w:tcPr>
           <w:p>
-            <w:r>
+            <w:pPr>
+              <w:rPr>
+                <w:rFonts w:ascii="Helvetica Neue" w:hAnsi="Helvetica Neue"/>
+                <w:sz w:val="20"/>
+                <w:szCs w:val="20"/>
+              </w:rPr>
+            </w:pPr>
+            <w:r>
+              <w:rPr>
+                <w:rFonts w:ascii="Helvetica Neue" w:hAnsi="Helvetica Neue"/>
+                <w:sz w:val="20"/>
+                <w:szCs w:val="20"/>
+              </w:rPr>
               <w:t>VARCHAR(5)</w:t>
             </w:r>
           </w:p>
@@ -433,7 +964,19 @@
             <w:tcW w:w="1850" w:type="dxa"/>
           </w:tcPr>
           <w:p>
-            <w:r>
+            <w:pPr>
+              <w:rPr>
+                <w:rFonts w:ascii="Helvetica Neue" w:hAnsi="Helvetica Neue"/>
+                <w:sz w:val="20"/>
+                <w:szCs w:val="20"/>
+              </w:rPr>
+            </w:pPr>
+            <w:r>
+              <w:rPr>
+                <w:rFonts w:ascii="Helvetica Neue" w:hAnsi="Helvetica Neue"/>
+                <w:sz w:val="20"/>
+                <w:szCs w:val="20"/>
+              </w:rPr>
               <w:t>INTEGER</w:t>
             </w:r>
           </w:p>
@@ -445,9 +988,19 @@
             <w:tcW w:w="1850" w:type="dxa"/>
           </w:tcPr>
           <w:p>
-            <w:r>
-              <w:rPr>
+            <w:pPr>
+              <w:rPr>
+                <w:rFonts w:ascii="Helvetica Neue" w:hAnsi="Helvetica Neue"/>
+                <w:sz w:val="20"/>
+                <w:szCs w:val="20"/>
+              </w:rPr>
+            </w:pPr>
+            <w:r>
+              <w:rPr>
+                <w:rFonts w:ascii="Helvetica Neue" w:hAnsi="Helvetica Neue"/>
                 <w:b/>
+                <w:sz w:val="20"/>
+                <w:szCs w:val="20"/>
               </w:rPr>
               <w:t>Description</w:t>
             </w:r>
@@ -458,8 +1011,38 @@
             <w:tcW w:w="1850" w:type="dxa"/>
           </w:tcPr>
           <w:p>
-            <w:r>
-              <w:t>The unique id of the keycode.</w:t>
+            <w:pPr>
+              <w:rPr>
+                <w:rFonts w:ascii="Helvetica Neue" w:hAnsi="Helvetica Neue"/>
+                <w:sz w:val="20"/>
+                <w:szCs w:val="20"/>
+              </w:rPr>
+            </w:pPr>
+            <w:r>
+              <w:rPr>
+                <w:rFonts w:ascii="Helvetica Neue" w:hAnsi="Helvetica Neue"/>
+                <w:sz w:val="20"/>
+                <w:szCs w:val="20"/>
+              </w:rPr>
+              <w:t xml:space="preserve">The unique id of the </w:t>
+            </w:r>
+            <w:proofErr w:type="spellStart"/>
+            <w:r>
+              <w:rPr>
+                <w:rFonts w:ascii="Helvetica Neue" w:hAnsi="Helvetica Neue"/>
+                <w:sz w:val="20"/>
+                <w:szCs w:val="20"/>
+              </w:rPr>
+              <w:t>keycode</w:t>
+            </w:r>
+            <w:proofErr w:type="spellEnd"/>
+            <w:r>
+              <w:rPr>
+                <w:rFonts w:ascii="Helvetica Neue" w:hAnsi="Helvetica Neue"/>
+                <w:sz w:val="20"/>
+                <w:szCs w:val="20"/>
+              </w:rPr>
+              <w:t>.</w:t>
             </w:r>
           </w:p>
         </w:tc>
@@ -468,8 +1051,38 @@
             <w:tcW w:w="1850" w:type="dxa"/>
           </w:tcPr>
           <w:p>
-            <w:r>
-              <w:t>The user that this key links to. Usually the person that provides the keycode.</w:t>
+            <w:pPr>
+              <w:rPr>
+                <w:rFonts w:ascii="Helvetica Neue" w:hAnsi="Helvetica Neue"/>
+                <w:sz w:val="20"/>
+                <w:szCs w:val="20"/>
+              </w:rPr>
+            </w:pPr>
+            <w:r>
+              <w:rPr>
+                <w:rFonts w:ascii="Helvetica Neue" w:hAnsi="Helvetica Neue"/>
+                <w:sz w:val="20"/>
+                <w:szCs w:val="20"/>
+              </w:rPr>
+              <w:t xml:space="preserve">The user that this key links to. Usually the person that provides the </w:t>
+            </w:r>
+            <w:proofErr w:type="spellStart"/>
+            <w:r>
+              <w:rPr>
+                <w:rFonts w:ascii="Helvetica Neue" w:hAnsi="Helvetica Neue"/>
+                <w:sz w:val="20"/>
+                <w:szCs w:val="20"/>
+              </w:rPr>
+              <w:t>keycode</w:t>
+            </w:r>
+            <w:proofErr w:type="spellEnd"/>
+            <w:r>
+              <w:rPr>
+                <w:rFonts w:ascii="Helvetica Neue" w:hAnsi="Helvetica Neue"/>
+                <w:sz w:val="20"/>
+                <w:szCs w:val="20"/>
+              </w:rPr>
+              <w:t>.</w:t>
             </w:r>
           </w:p>
         </w:tc>
@@ -478,7 +1091,19 @@
             <w:tcW w:w="1850" w:type="dxa"/>
           </w:tcPr>
           <w:p>
-            <w:r>
+            <w:pPr>
+              <w:rPr>
+                <w:rFonts w:ascii="Helvetica Neue" w:hAnsi="Helvetica Neue"/>
+                <w:sz w:val="20"/>
+                <w:szCs w:val="20"/>
+              </w:rPr>
+            </w:pPr>
+            <w:r>
+              <w:rPr>
+                <w:rFonts w:ascii="Helvetica Neue" w:hAnsi="Helvetica Neue"/>
+                <w:sz w:val="20"/>
+                <w:szCs w:val="20"/>
+              </w:rPr>
               <w:t>The key that is given to the user is stored here.</w:t>
             </w:r>
           </w:p>
@@ -488,69 +1113,93 @@
             <w:tcW w:w="1850" w:type="dxa"/>
           </w:tcPr>
           <w:p>
-            <w:r>
-              <w:t>The status of the keycode. ‘0’ for inactive. ‘1’ for active.</w:t>
+            <w:pPr>
+              <w:rPr>
+                <w:rFonts w:ascii="Helvetica Neue" w:hAnsi="Helvetica Neue"/>
+                <w:sz w:val="20"/>
+                <w:szCs w:val="20"/>
+              </w:rPr>
+            </w:pPr>
+            <w:r>
+              <w:rPr>
+                <w:rFonts w:ascii="Helvetica Neue" w:hAnsi="Helvetica Neue"/>
+                <w:sz w:val="20"/>
+                <w:szCs w:val="20"/>
+              </w:rPr>
+              <w:t xml:space="preserve">The status of the </w:t>
+            </w:r>
+            <w:proofErr w:type="spellStart"/>
+            <w:r>
+              <w:rPr>
+                <w:rFonts w:ascii="Helvetica Neue" w:hAnsi="Helvetica Neue"/>
+                <w:sz w:val="20"/>
+                <w:szCs w:val="20"/>
+              </w:rPr>
+              <w:t>keycode</w:t>
+            </w:r>
+            <w:proofErr w:type="spellEnd"/>
+            <w:r>
+              <w:rPr>
+                <w:rFonts w:ascii="Helvetica Neue" w:hAnsi="Helvetica Neue"/>
+                <w:sz w:val="20"/>
+                <w:szCs w:val="20"/>
+              </w:rPr>
+              <w:t>. ‘0’ for inactive. ‘1’ for active.</w:t>
             </w:r>
           </w:p>
         </w:tc>
       </w:tr>
     </w:tbl>
-    <w:p/>
-    <w:p/>
-    <w:p>
-      <w:pPr>
-        <w:rPr>
-          <w:b/>
-        </w:rPr>
-      </w:pPr>
-    </w:p>
-    <w:p>
-      <w:pPr>
-        <w:rPr>
-          <w:b/>
-        </w:rPr>
-      </w:pPr>
-    </w:p>
-    <w:p>
-      <w:pPr>
-        <w:rPr>
-          <w:b/>
-        </w:rPr>
-      </w:pPr>
-    </w:p>
-    <w:p>
-      <w:pPr>
-        <w:rPr>
-          <w:b/>
-        </w:rPr>
-      </w:pPr>
-    </w:p>
-    <w:p>
-      <w:pPr>
-        <w:rPr>
-          <w:b/>
-        </w:rPr>
-      </w:pPr>
-    </w:p>
-    <w:p>
-      <w:pPr>
-        <w:rPr>
-          <w:b/>
-        </w:rPr>
-      </w:pPr>
-    </w:p>
-    <w:p>
-      <w:pPr>
-        <w:rPr>
-          <w:b/>
-        </w:rPr>
-      </w:pPr>
+    <w:p>
+      <w:pPr>
+        <w:rPr>
+          <w:rFonts w:ascii="Helvetica Neue" w:hAnsi="Helvetica Neue"/>
+          <w:b/>
+          <w:sz w:val="20"/>
+          <w:szCs w:val="20"/>
+        </w:rPr>
+      </w:pPr>
+    </w:p>
+    <w:p>
+      <w:pPr>
+        <w:rPr>
+          <w:rFonts w:ascii="Helvetica Neue" w:hAnsi="Helvetica Neue"/>
+          <w:b/>
+          <w:sz w:val="20"/>
+          <w:szCs w:val="20"/>
+        </w:rPr>
+      </w:pPr>
+    </w:p>
+    <w:p>
+      <w:pPr>
+        <w:rPr>
+          <w:rFonts w:ascii="Helvetica Neue" w:hAnsi="Helvetica Neue"/>
+          <w:b/>
+          <w:sz w:val="20"/>
+          <w:szCs w:val="20"/>
+        </w:rPr>
+      </w:pPr>
+      <w:proofErr w:type="spellStart"/>
       <w:r>
         <w:rPr>
-          <w:b/>
-        </w:rPr>
-        <w:t>Conversation Table</w:t>
+          <w:rFonts w:ascii="Helvetica Neue" w:hAnsi="Helvetica Neue"/>
+          <w:b/>
+          <w:sz w:val="20"/>
+          <w:szCs w:val="20"/>
+        </w:rPr>
+        <w:t>tb_conversations</w:t>
       </w:r>
+      <w:proofErr w:type="spellEnd"/>
+    </w:p>
+    <w:p>
+      <w:pPr>
+        <w:rPr>
+          <w:rFonts w:ascii="Helvetica Neue" w:hAnsi="Helvetica Neue"/>
+          <w:b/>
+          <w:sz w:val="20"/>
+          <w:szCs w:val="20"/>
+        </w:rPr>
+      </w:pPr>
     </w:p>
     <w:tbl>
       <w:tblPr>
@@ -559,10 +1208,10 @@
         <w:tblLook w:val="04A0" w:firstRow="1" w:lastRow="0" w:firstColumn="1" w:lastColumn="0" w:noHBand="0" w:noVBand="1"/>
       </w:tblPr>
       <w:tblGrid>
-        <w:gridCol w:w="1358"/>
-        <w:gridCol w:w="1780"/>
-        <w:gridCol w:w="1557"/>
-        <w:gridCol w:w="1557"/>
+        <w:gridCol w:w="1353"/>
+        <w:gridCol w:w="1773"/>
+        <w:gridCol w:w="1551"/>
+        <w:gridCol w:w="1551"/>
       </w:tblGrid>
       <w:tr>
         <w:tc>
@@ -572,12 +1221,18 @@
           <w:p>
             <w:pPr>
               <w:rPr>
+                <w:rFonts w:ascii="Helvetica Neue" w:hAnsi="Helvetica Neue"/>
                 <w:b/>
-              </w:rPr>
-            </w:pPr>
-            <w:r>
-              <w:rPr>
+                <w:sz w:val="20"/>
+                <w:szCs w:val="20"/>
+              </w:rPr>
+            </w:pPr>
+            <w:r>
+              <w:rPr>
+                <w:rFonts w:ascii="Helvetica Neue" w:hAnsi="Helvetica Neue"/>
                 <w:b/>
+                <w:sz w:val="20"/>
+                <w:szCs w:val="20"/>
               </w:rPr>
               <w:t>Column Name</w:t>
             </w:r>
@@ -588,9 +1243,23 @@
             <w:tcW w:w="1773" w:type="dxa"/>
           </w:tcPr>
           <w:p>
-            <w:r>
+            <w:pPr>
+              <w:rPr>
+                <w:rFonts w:ascii="Helvetica Neue" w:hAnsi="Helvetica Neue"/>
+                <w:sz w:val="20"/>
+                <w:szCs w:val="20"/>
+              </w:rPr>
+            </w:pPr>
+            <w:proofErr w:type="spellStart"/>
+            <w:r>
+              <w:rPr>
+                <w:rFonts w:ascii="Helvetica Neue" w:hAnsi="Helvetica Neue"/>
+                <w:sz w:val="20"/>
+                <w:szCs w:val="20"/>
+              </w:rPr>
               <w:t>conversation_id</w:t>
             </w:r>
+            <w:proofErr w:type="spellEnd"/>
           </w:p>
         </w:tc>
         <w:tc>
@@ -598,9 +1267,23 @@
             <w:tcW w:w="1551" w:type="dxa"/>
           </w:tcPr>
           <w:p>
-            <w:r>
+            <w:pPr>
+              <w:rPr>
+                <w:rFonts w:ascii="Helvetica Neue" w:hAnsi="Helvetica Neue"/>
+                <w:sz w:val="20"/>
+                <w:szCs w:val="20"/>
+              </w:rPr>
+            </w:pPr>
+            <w:proofErr w:type="spellStart"/>
+            <w:r>
+              <w:rPr>
+                <w:rFonts w:ascii="Helvetica Neue" w:hAnsi="Helvetica Neue"/>
+                <w:sz w:val="20"/>
+                <w:szCs w:val="20"/>
+              </w:rPr>
               <w:t>user_id</w:t>
             </w:r>
+            <w:proofErr w:type="spellEnd"/>
           </w:p>
         </w:tc>
         <w:tc>
@@ -608,7 +1291,19 @@
             <w:tcW w:w="1551" w:type="dxa"/>
           </w:tcPr>
           <w:p>
-            <w:r>
+            <w:pPr>
+              <w:rPr>
+                <w:rFonts w:ascii="Helvetica Neue" w:hAnsi="Helvetica Neue"/>
+                <w:sz w:val="20"/>
+                <w:szCs w:val="20"/>
+              </w:rPr>
+            </w:pPr>
+            <w:r>
+              <w:rPr>
+                <w:rFonts w:ascii="Helvetica Neue" w:hAnsi="Helvetica Neue"/>
+                <w:sz w:val="20"/>
+                <w:szCs w:val="20"/>
+              </w:rPr>
               <w:t>user_id2</w:t>
             </w:r>
           </w:p>
@@ -622,12 +1317,18 @@
           <w:p>
             <w:pPr>
               <w:rPr>
+                <w:rFonts w:ascii="Helvetica Neue" w:hAnsi="Helvetica Neue"/>
                 <w:b/>
-              </w:rPr>
-            </w:pPr>
-            <w:r>
-              <w:rPr>
+                <w:sz w:val="20"/>
+                <w:szCs w:val="20"/>
+              </w:rPr>
+            </w:pPr>
+            <w:r>
+              <w:rPr>
+                <w:rFonts w:ascii="Helvetica Neue" w:hAnsi="Helvetica Neue"/>
                 <w:b/>
+                <w:sz w:val="20"/>
+                <w:szCs w:val="20"/>
               </w:rPr>
               <w:t>Data Type</w:t>
             </w:r>
@@ -638,7 +1339,19 @@
             <w:tcW w:w="1773" w:type="dxa"/>
           </w:tcPr>
           <w:p>
-            <w:r>
+            <w:pPr>
+              <w:rPr>
+                <w:rFonts w:ascii="Helvetica Neue" w:hAnsi="Helvetica Neue"/>
+                <w:sz w:val="20"/>
+                <w:szCs w:val="20"/>
+              </w:rPr>
+            </w:pPr>
+            <w:r>
+              <w:rPr>
+                <w:rFonts w:ascii="Helvetica Neue" w:hAnsi="Helvetica Neue"/>
+                <w:sz w:val="20"/>
+                <w:szCs w:val="20"/>
+              </w:rPr>
               <w:t>VARCHAR(16)</w:t>
             </w:r>
           </w:p>
@@ -648,7 +1361,19 @@
             <w:tcW w:w="1551" w:type="dxa"/>
           </w:tcPr>
           <w:p>
-            <w:r>
+            <w:pPr>
+              <w:rPr>
+                <w:rFonts w:ascii="Helvetica Neue" w:hAnsi="Helvetica Neue"/>
+                <w:sz w:val="20"/>
+                <w:szCs w:val="20"/>
+              </w:rPr>
+            </w:pPr>
+            <w:r>
+              <w:rPr>
+                <w:rFonts w:ascii="Helvetica Neue" w:hAnsi="Helvetica Neue"/>
+                <w:sz w:val="20"/>
+                <w:szCs w:val="20"/>
+              </w:rPr>
               <w:t>VARCHAR(16)</w:t>
             </w:r>
           </w:p>
@@ -658,7 +1383,19 @@
             <w:tcW w:w="1551" w:type="dxa"/>
           </w:tcPr>
           <w:p>
-            <w:r>
+            <w:pPr>
+              <w:rPr>
+                <w:rFonts w:ascii="Helvetica Neue" w:hAnsi="Helvetica Neue"/>
+                <w:sz w:val="20"/>
+                <w:szCs w:val="20"/>
+              </w:rPr>
+            </w:pPr>
+            <w:r>
+              <w:rPr>
+                <w:rFonts w:ascii="Helvetica Neue" w:hAnsi="Helvetica Neue"/>
+                <w:sz w:val="20"/>
+                <w:szCs w:val="20"/>
+              </w:rPr>
               <w:t>VARCHAR(16)</w:t>
             </w:r>
           </w:p>
@@ -675,12 +1412,18 @@
           <w:p>
             <w:pPr>
               <w:rPr>
+                <w:rFonts w:ascii="Helvetica Neue" w:hAnsi="Helvetica Neue"/>
                 <w:b/>
-              </w:rPr>
-            </w:pPr>
-            <w:r>
-              <w:rPr>
+                <w:sz w:val="20"/>
+                <w:szCs w:val="20"/>
+              </w:rPr>
+            </w:pPr>
+            <w:r>
+              <w:rPr>
+                <w:rFonts w:ascii="Helvetica Neue" w:hAnsi="Helvetica Neue"/>
                 <w:b/>
+                <w:sz w:val="20"/>
+                <w:szCs w:val="20"/>
               </w:rPr>
               <w:t>Description</w:t>
             </w:r>
@@ -691,8 +1434,38 @@
             <w:tcW w:w="1773" w:type="dxa"/>
           </w:tcPr>
           <w:p>
-            <w:r>
-              <w:t>A unique_id that is used to identify the conversation.</w:t>
+            <w:pPr>
+              <w:rPr>
+                <w:rFonts w:ascii="Helvetica Neue" w:hAnsi="Helvetica Neue"/>
+                <w:sz w:val="20"/>
+                <w:szCs w:val="20"/>
+              </w:rPr>
+            </w:pPr>
+            <w:r>
+              <w:rPr>
+                <w:rFonts w:ascii="Helvetica Neue" w:hAnsi="Helvetica Neue"/>
+                <w:sz w:val="20"/>
+                <w:szCs w:val="20"/>
+              </w:rPr>
+              <w:t xml:space="preserve">A </w:t>
+            </w:r>
+            <w:proofErr w:type="spellStart"/>
+            <w:r>
+              <w:rPr>
+                <w:rFonts w:ascii="Helvetica Neue" w:hAnsi="Helvetica Neue"/>
+                <w:sz w:val="20"/>
+                <w:szCs w:val="20"/>
+              </w:rPr>
+              <w:t>unique_id</w:t>
+            </w:r>
+            <w:proofErr w:type="spellEnd"/>
+            <w:r>
+              <w:rPr>
+                <w:rFonts w:ascii="Helvetica Neue" w:hAnsi="Helvetica Neue"/>
+                <w:sz w:val="20"/>
+                <w:szCs w:val="20"/>
+              </w:rPr>
+              <w:t xml:space="preserve"> that is used to identify the conversation.</w:t>
             </w:r>
           </w:p>
         </w:tc>
@@ -701,8 +1474,38 @@
             <w:tcW w:w="1551" w:type="dxa"/>
           </w:tcPr>
           <w:p>
-            <w:r>
-              <w:t>The user_id of the conversation initiator</w:t>
+            <w:pPr>
+              <w:rPr>
+                <w:rFonts w:ascii="Helvetica Neue" w:hAnsi="Helvetica Neue"/>
+                <w:sz w:val="20"/>
+                <w:szCs w:val="20"/>
+              </w:rPr>
+            </w:pPr>
+            <w:r>
+              <w:rPr>
+                <w:rFonts w:ascii="Helvetica Neue" w:hAnsi="Helvetica Neue"/>
+                <w:sz w:val="20"/>
+                <w:szCs w:val="20"/>
+              </w:rPr>
+              <w:t xml:space="preserve">The </w:t>
+            </w:r>
+            <w:proofErr w:type="spellStart"/>
+            <w:r>
+              <w:rPr>
+                <w:rFonts w:ascii="Helvetica Neue" w:hAnsi="Helvetica Neue"/>
+                <w:sz w:val="20"/>
+                <w:szCs w:val="20"/>
+              </w:rPr>
+              <w:t>user_id</w:t>
+            </w:r>
+            <w:proofErr w:type="spellEnd"/>
+            <w:r>
+              <w:rPr>
+                <w:rFonts w:ascii="Helvetica Neue" w:hAnsi="Helvetica Neue"/>
+                <w:sz w:val="20"/>
+                <w:szCs w:val="20"/>
+              </w:rPr>
+              <w:t xml:space="preserve"> of the conversation initiator</w:t>
             </w:r>
           </w:p>
         </w:tc>
@@ -711,31 +1514,90 @@
             <w:tcW w:w="1551" w:type="dxa"/>
           </w:tcPr>
           <w:p>
-            <w:r>
-              <w:t>The user_id of the second participant</w:t>
-            </w:r>
-            <w:bookmarkStart w:id="0" w:name="_GoBack"/>
-            <w:bookmarkEnd w:id="0"/>
-            <w:r>
+            <w:pPr>
+              <w:rPr>
+                <w:rFonts w:ascii="Helvetica Neue" w:hAnsi="Helvetica Neue"/>
+                <w:sz w:val="20"/>
+                <w:szCs w:val="20"/>
+              </w:rPr>
+            </w:pPr>
+            <w:r>
+              <w:rPr>
+                <w:rFonts w:ascii="Helvetica Neue" w:hAnsi="Helvetica Neue"/>
+                <w:sz w:val="20"/>
+                <w:szCs w:val="20"/>
+              </w:rPr>
+              <w:t xml:space="preserve">The </w:t>
+            </w:r>
+            <w:proofErr w:type="spellStart"/>
+            <w:r>
+              <w:rPr>
+                <w:rFonts w:ascii="Helvetica Neue" w:hAnsi="Helvetica Neue"/>
+                <w:sz w:val="20"/>
+                <w:szCs w:val="20"/>
+              </w:rPr>
+              <w:t>user_id</w:t>
+            </w:r>
+            <w:proofErr w:type="spellEnd"/>
+            <w:r>
+              <w:rPr>
+                <w:rFonts w:ascii="Helvetica Neue" w:hAnsi="Helvetica Neue"/>
+                <w:sz w:val="20"/>
+                <w:szCs w:val="20"/>
+              </w:rPr>
+              <w:t xml:space="preserve"> of the second participant</w:t>
+            </w:r>
+            <w:r>
+              <w:rPr>
+                <w:rFonts w:ascii="Helvetica Neue" w:hAnsi="Helvetica Neue"/>
+                <w:sz w:val="20"/>
+                <w:szCs w:val="20"/>
+              </w:rPr>
               <w:t xml:space="preserve">.  </w:t>
             </w:r>
           </w:p>
         </w:tc>
       </w:tr>
     </w:tbl>
-    <w:p/>
-    <w:p>
-      <w:pPr>
-        <w:rPr>
-          <w:b/>
-        </w:rPr>
-      </w:pPr>
+    <w:p>
+      <w:pPr>
+        <w:rPr>
+          <w:rFonts w:ascii="Helvetica Neue" w:hAnsi="Helvetica Neue"/>
+          <w:sz w:val="20"/>
+          <w:szCs w:val="20"/>
+        </w:rPr>
+      </w:pPr>
+    </w:p>
+    <w:p>
+      <w:pPr>
+        <w:rPr>
+          <w:rFonts w:ascii="Helvetica Neue" w:hAnsi="Helvetica Neue"/>
+          <w:b/>
+          <w:sz w:val="20"/>
+          <w:szCs w:val="20"/>
+        </w:rPr>
+      </w:pPr>
+      <w:proofErr w:type="spellStart"/>
       <w:r>
         <w:rPr>
-          <w:b/>
-        </w:rPr>
-        <w:t>Message Table</w:t>
+          <w:rFonts w:ascii="Helvetica Neue" w:hAnsi="Helvetica Neue"/>
+          <w:b/>
+          <w:sz w:val="20"/>
+          <w:szCs w:val="20"/>
+        </w:rPr>
+        <w:t>tb_messages</w:t>
       </w:r>
+      <w:proofErr w:type="spellEnd"/>
+    </w:p>
+    <w:p>
+      <w:pPr>
+        <w:rPr>
+          <w:rFonts w:ascii="Helvetica Neue" w:hAnsi="Helvetica Neue"/>
+          <w:b/>
+          <w:sz w:val="20"/>
+          <w:szCs w:val="20"/>
+        </w:rPr>
+      </w:pPr>
     </w:p>
     <w:tbl>
       <w:tblPr>
@@ -759,12 +1621,18 @@
           <w:p>
             <w:pPr>
               <w:rPr>
+                <w:rFonts w:ascii="Helvetica Neue" w:hAnsi="Helvetica Neue"/>
                 <w:b/>
-              </w:rPr>
-            </w:pPr>
-            <w:r>
-              <w:rPr>
+                <w:sz w:val="20"/>
+                <w:szCs w:val="20"/>
+              </w:rPr>
+            </w:pPr>
+            <w:r>
+              <w:rPr>
+                <w:rFonts w:ascii="Helvetica Neue" w:hAnsi="Helvetica Neue"/>
                 <w:b/>
+                <w:sz w:val="20"/>
+                <w:szCs w:val="20"/>
               </w:rPr>
               <w:t>Column Name</w:t>
             </w:r>
@@ -775,9 +1643,23 @@
             <w:tcW w:w="1557" w:type="dxa"/>
           </w:tcPr>
           <w:p>
-            <w:r>
+            <w:pPr>
+              <w:rPr>
+                <w:rFonts w:ascii="Helvetica Neue" w:hAnsi="Helvetica Neue"/>
+                <w:sz w:val="20"/>
+                <w:szCs w:val="20"/>
+              </w:rPr>
+            </w:pPr>
+            <w:proofErr w:type="spellStart"/>
+            <w:r>
+              <w:rPr>
+                <w:rFonts w:ascii="Helvetica Neue" w:hAnsi="Helvetica Neue"/>
+                <w:sz w:val="20"/>
+                <w:szCs w:val="20"/>
+              </w:rPr>
               <w:t>message_id</w:t>
             </w:r>
+            <w:proofErr w:type="spellEnd"/>
           </w:p>
         </w:tc>
         <w:tc>
@@ -785,9 +1667,23 @@
             <w:tcW w:w="1780" w:type="dxa"/>
           </w:tcPr>
           <w:p>
-            <w:r>
+            <w:pPr>
+              <w:rPr>
+                <w:rFonts w:ascii="Helvetica Neue" w:hAnsi="Helvetica Neue"/>
+                <w:sz w:val="20"/>
+                <w:szCs w:val="20"/>
+              </w:rPr>
+            </w:pPr>
+            <w:proofErr w:type="spellStart"/>
+            <w:r>
+              <w:rPr>
+                <w:rFonts w:ascii="Helvetica Neue" w:hAnsi="Helvetica Neue"/>
+                <w:sz w:val="20"/>
+                <w:szCs w:val="20"/>
+              </w:rPr>
               <w:t>conversation_id</w:t>
             </w:r>
+            <w:proofErr w:type="spellEnd"/>
           </w:p>
         </w:tc>
         <w:tc>
@@ -795,9 +1691,23 @@
             <w:tcW w:w="1557" w:type="dxa"/>
           </w:tcPr>
           <w:p>
-            <w:r>
+            <w:pPr>
+              <w:rPr>
+                <w:rFonts w:ascii="Helvetica Neue" w:hAnsi="Helvetica Neue"/>
+                <w:sz w:val="20"/>
+                <w:szCs w:val="20"/>
+              </w:rPr>
+            </w:pPr>
+            <w:proofErr w:type="spellStart"/>
+            <w:r>
+              <w:rPr>
+                <w:rFonts w:ascii="Helvetica Neue" w:hAnsi="Helvetica Neue"/>
+                <w:sz w:val="20"/>
+                <w:szCs w:val="20"/>
+              </w:rPr>
               <w:t>source_id</w:t>
             </w:r>
+            <w:proofErr w:type="spellEnd"/>
           </w:p>
         </w:tc>
         <w:tc>
@@ -805,9 +1715,23 @@
             <w:tcW w:w="1629" w:type="dxa"/>
           </w:tcPr>
           <w:p>
-            <w:r>
+            <w:pPr>
+              <w:rPr>
+                <w:rFonts w:ascii="Helvetica Neue" w:hAnsi="Helvetica Neue"/>
+                <w:sz w:val="20"/>
+                <w:szCs w:val="20"/>
+              </w:rPr>
+            </w:pPr>
+            <w:proofErr w:type="spellStart"/>
+            <w:r>
+              <w:rPr>
+                <w:rFonts w:ascii="Helvetica Neue" w:hAnsi="Helvetica Neue"/>
+                <w:sz w:val="20"/>
+                <w:szCs w:val="20"/>
+              </w:rPr>
               <w:t>message_time</w:t>
             </w:r>
+            <w:proofErr w:type="spellEnd"/>
           </w:p>
         </w:tc>
         <w:tc>
@@ -815,7 +1739,19 @@
             <w:tcW w:w="1679" w:type="dxa"/>
           </w:tcPr>
           <w:p>
-            <w:r>
+            <w:pPr>
+              <w:rPr>
+                <w:rFonts w:ascii="Helvetica Neue" w:hAnsi="Helvetica Neue"/>
+                <w:sz w:val="20"/>
+                <w:szCs w:val="20"/>
+              </w:rPr>
+            </w:pPr>
+            <w:r>
+              <w:rPr>
+                <w:rFonts w:ascii="Helvetica Neue" w:hAnsi="Helvetica Neue"/>
+                <w:sz w:val="20"/>
+                <w:szCs w:val="20"/>
+              </w:rPr>
               <w:t>message</w:t>
             </w:r>
           </w:p>
@@ -829,12 +1765,18 @@
           <w:p>
             <w:pPr>
               <w:rPr>
+                <w:rFonts w:ascii="Helvetica Neue" w:hAnsi="Helvetica Neue"/>
                 <w:b/>
-              </w:rPr>
-            </w:pPr>
-            <w:r>
-              <w:rPr>
+                <w:sz w:val="20"/>
+                <w:szCs w:val="20"/>
+              </w:rPr>
+            </w:pPr>
+            <w:r>
+              <w:rPr>
+                <w:rFonts w:ascii="Helvetica Neue" w:hAnsi="Helvetica Neue"/>
                 <w:b/>
+                <w:sz w:val="20"/>
+                <w:szCs w:val="20"/>
               </w:rPr>
               <w:t>Data Type</w:t>
             </w:r>
@@ -845,7 +1787,19 @@
             <w:tcW w:w="1557" w:type="dxa"/>
           </w:tcPr>
           <w:p>
-            <w:r>
+            <w:pPr>
+              <w:rPr>
+                <w:rFonts w:ascii="Helvetica Neue" w:hAnsi="Helvetica Neue"/>
+                <w:sz w:val="20"/>
+                <w:szCs w:val="20"/>
+              </w:rPr>
+            </w:pPr>
+            <w:r>
+              <w:rPr>
+                <w:rFonts w:ascii="Helvetica Neue" w:hAnsi="Helvetica Neue"/>
+                <w:sz w:val="20"/>
+                <w:szCs w:val="20"/>
+              </w:rPr>
               <w:t>VARCHAR(32)</w:t>
             </w:r>
           </w:p>
@@ -855,7 +1809,19 @@
             <w:tcW w:w="1780" w:type="dxa"/>
           </w:tcPr>
           <w:p>
-            <w:r>
+            <w:pPr>
+              <w:rPr>
+                <w:rFonts w:ascii="Helvetica Neue" w:hAnsi="Helvetica Neue"/>
+                <w:sz w:val="20"/>
+                <w:szCs w:val="20"/>
+              </w:rPr>
+            </w:pPr>
+            <w:r>
+              <w:rPr>
+                <w:rFonts w:ascii="Helvetica Neue" w:hAnsi="Helvetica Neue"/>
+                <w:sz w:val="20"/>
+                <w:szCs w:val="20"/>
+              </w:rPr>
               <w:t>VARCHAR(16)</w:t>
             </w:r>
           </w:p>
@@ -865,7 +1831,19 @@
             <w:tcW w:w="1557" w:type="dxa"/>
           </w:tcPr>
           <w:p>
-            <w:r>
+            <w:pPr>
+              <w:rPr>
+                <w:rFonts w:ascii="Helvetica Neue" w:hAnsi="Helvetica Neue"/>
+                <w:sz w:val="20"/>
+                <w:szCs w:val="20"/>
+              </w:rPr>
+            </w:pPr>
+            <w:r>
+              <w:rPr>
+                <w:rFonts w:ascii="Helvetica Neue" w:hAnsi="Helvetica Neue"/>
+                <w:sz w:val="20"/>
+                <w:szCs w:val="20"/>
+              </w:rPr>
               <w:t>VARCHAR(16)</w:t>
             </w:r>
           </w:p>
@@ -875,7 +1853,19 @@
             <w:tcW w:w="1629" w:type="dxa"/>
           </w:tcPr>
           <w:p>
-            <w:r>
+            <w:pPr>
+              <w:rPr>
+                <w:rFonts w:ascii="Helvetica Neue" w:hAnsi="Helvetica Neue"/>
+                <w:sz w:val="20"/>
+                <w:szCs w:val="20"/>
+              </w:rPr>
+            </w:pPr>
+            <w:r>
+              <w:rPr>
+                <w:rFonts w:ascii="Helvetica Neue" w:hAnsi="Helvetica Neue"/>
+                <w:sz w:val="20"/>
+                <w:szCs w:val="20"/>
+              </w:rPr>
               <w:t>DATETIME(2)</w:t>
             </w:r>
           </w:p>
@@ -885,8 +1875,28 @@
             <w:tcW w:w="1679" w:type="dxa"/>
           </w:tcPr>
           <w:p>
-            <w:r>
-              <w:t>VARCHAR(364)</w:t>
+            <w:pPr>
+              <w:rPr>
+                <w:rFonts w:ascii="Helvetica Neue" w:hAnsi="Helvetica Neue"/>
+                <w:sz w:val="20"/>
+                <w:szCs w:val="20"/>
+              </w:rPr>
+            </w:pPr>
+            <w:r>
+              <w:rPr>
+                <w:rFonts w:ascii="Helvetica Neue" w:hAnsi="Helvetica Neue"/>
+                <w:sz w:val="20"/>
+                <w:szCs w:val="20"/>
+              </w:rPr>
+              <w:t>VARCHAR(512</w:t>
+            </w:r>
+            <w:r>
+              <w:rPr>
+                <w:rFonts w:ascii="Helvetica Neue" w:hAnsi="Helvetica Neue"/>
+                <w:sz w:val="20"/>
+                <w:szCs w:val="20"/>
+              </w:rPr>
+              <w:t>)</w:t>
             </w:r>
           </w:p>
         </w:tc>
@@ -899,12 +1909,18 @@
           <w:p>
             <w:pPr>
               <w:rPr>
+                <w:rFonts w:ascii="Helvetica Neue" w:hAnsi="Helvetica Neue"/>
                 <w:b/>
-              </w:rPr>
-            </w:pPr>
-            <w:r>
-              <w:rPr>
+                <w:sz w:val="20"/>
+                <w:szCs w:val="20"/>
+              </w:rPr>
+            </w:pPr>
+            <w:r>
+              <w:rPr>
+                <w:rFonts w:ascii="Helvetica Neue" w:hAnsi="Helvetica Neue"/>
                 <w:b/>
+                <w:sz w:val="20"/>
+                <w:szCs w:val="20"/>
               </w:rPr>
               <w:t>Description</w:t>
             </w:r>
@@ -915,7 +1931,19 @@
             <w:tcW w:w="1557" w:type="dxa"/>
           </w:tcPr>
           <w:p>
-            <w:r>
+            <w:pPr>
+              <w:rPr>
+                <w:rFonts w:ascii="Helvetica Neue" w:hAnsi="Helvetica Neue"/>
+                <w:sz w:val="20"/>
+                <w:szCs w:val="20"/>
+              </w:rPr>
+            </w:pPr>
+            <w:r>
+              <w:rPr>
+                <w:rFonts w:ascii="Helvetica Neue" w:hAnsi="Helvetica Neue"/>
+                <w:sz w:val="20"/>
+                <w:szCs w:val="20"/>
+              </w:rPr>
               <w:t>The unique id of the message.</w:t>
             </w:r>
           </w:p>
@@ -925,7 +1953,19 @@
             <w:tcW w:w="1780" w:type="dxa"/>
           </w:tcPr>
           <w:p>
-            <w:r>
+            <w:pPr>
+              <w:rPr>
+                <w:rFonts w:ascii="Helvetica Neue" w:hAnsi="Helvetica Neue"/>
+                <w:sz w:val="20"/>
+                <w:szCs w:val="20"/>
+              </w:rPr>
+            </w:pPr>
+            <w:r>
+              <w:rPr>
+                <w:rFonts w:ascii="Helvetica Neue" w:hAnsi="Helvetica Neue"/>
+                <w:sz w:val="20"/>
+                <w:szCs w:val="20"/>
+              </w:rPr>
               <w:t>The conversation id this message is associated with.</w:t>
             </w:r>
           </w:p>
@@ -935,9 +1975,29 @@
             <w:tcW w:w="1557" w:type="dxa"/>
           </w:tcPr>
           <w:p>
-            <w:r>
+            <w:pPr>
+              <w:rPr>
+                <w:rFonts w:ascii="Helvetica Neue" w:hAnsi="Helvetica Neue"/>
+                <w:sz w:val="20"/>
+                <w:szCs w:val="20"/>
+              </w:rPr>
+            </w:pPr>
+            <w:r>
+              <w:rPr>
+                <w:rFonts w:ascii="Helvetica Neue" w:hAnsi="Helvetica Neue"/>
+                <w:sz w:val="20"/>
+                <w:szCs w:val="20"/>
+              </w:rPr>
               <w:t>The id of the user that sent the message</w:t>
             </w:r>
+            <w:r>
+              <w:rPr>
+                <w:rFonts w:ascii="Helvetica Neue" w:hAnsi="Helvetica Neue"/>
+                <w:sz w:val="20"/>
+                <w:szCs w:val="20"/>
+              </w:rPr>
+              <w:t>.</w:t>
+            </w:r>
           </w:p>
         </w:tc>
         <w:tc>
@@ -945,9 +2005,29 @@
             <w:tcW w:w="1629" w:type="dxa"/>
           </w:tcPr>
           <w:p>
-            <w:r>
+            <w:pPr>
+              <w:rPr>
+                <w:rFonts w:ascii="Helvetica Neue" w:hAnsi="Helvetica Neue"/>
+                <w:sz w:val="20"/>
+                <w:szCs w:val="20"/>
+              </w:rPr>
+            </w:pPr>
+            <w:r>
+              <w:rPr>
+                <w:rFonts w:ascii="Helvetica Neue" w:hAnsi="Helvetica Neue"/>
+                <w:sz w:val="20"/>
+                <w:szCs w:val="20"/>
+              </w:rPr>
               <w:t>The time the message was sent</w:t>
             </w:r>
+            <w:r>
+              <w:rPr>
+                <w:rFonts w:ascii="Helvetica Neue" w:hAnsi="Helvetica Neue"/>
+                <w:sz w:val="20"/>
+                <w:szCs w:val="20"/>
+              </w:rPr>
+              <w:t>.</w:t>
+            </w:r>
           </w:p>
         </w:tc>
         <w:tc>
@@ -955,15 +2035,44 @@
             <w:tcW w:w="1679" w:type="dxa"/>
           </w:tcPr>
           <w:p>
-            <w:r>
+            <w:pPr>
+              <w:rPr>
+                <w:rFonts w:ascii="Helvetica Neue" w:hAnsi="Helvetica Neue"/>
+                <w:sz w:val="20"/>
+                <w:szCs w:val="20"/>
+              </w:rPr>
+            </w:pPr>
+            <w:r>
+              <w:rPr>
+                <w:rFonts w:ascii="Helvetica Neue" w:hAnsi="Helvetica Neue"/>
+                <w:sz w:val="20"/>
+                <w:szCs w:val="20"/>
+              </w:rPr>
               <w:t>The encrypted message.</w:t>
             </w:r>
           </w:p>
         </w:tc>
       </w:tr>
+      <w:bookmarkEnd w:id="0"/>
     </w:tbl>
-    <w:p/>
-    <w:p/>
+    <w:p>
+      <w:pPr>
+        <w:rPr>
+          <w:rFonts w:ascii="Helvetica Neue" w:hAnsi="Helvetica Neue"/>
+          <w:sz w:val="20"/>
+          <w:szCs w:val="20"/>
+        </w:rPr>
+      </w:pPr>
+    </w:p>
+    <w:p>
+      <w:pPr>
+        <w:rPr>
+          <w:rFonts w:ascii="Helvetica Neue" w:hAnsi="Helvetica Neue"/>
+          <w:sz w:val="20"/>
+          <w:szCs w:val="20"/>
+        </w:rPr>
+      </w:pPr>
+    </w:p>
     <w:sectPr>
       <w:pgSz w:w="15840" w:h="12240" w:orient="landscape"/>
       <w:pgMar w:top="1440" w:right="1440" w:bottom="1440" w:left="1440" w:header="720" w:footer="720" w:gutter="0"/>

</xml_diff>